<commit_message>
Cap nhat file report
</commit_message>
<xml_diff>
--- a/lab3/22672071_LeTanPhong_Lab3_Report.docx
+++ b/lab3/22672071_LeTanPhong_Lab3_Report.docx
@@ -29,7 +29,14 @@
           <w:rFonts w:ascii="Times New Roman" w:hAnsi="Times New Roman" w:cs="Times New Roman"/>
           <w:sz w:val="24"/>
         </w:rPr>
-        <w:t xml:space="preserve">Ho ten: </w:t>
+        <w:t>Họ và tên</w:t>
+      </w:r>
+      <w:r>
+        <w:rPr>
+          <w:rFonts w:ascii="Times New Roman" w:hAnsi="Times New Roman" w:cs="Times New Roman"/>
+          <w:sz w:val="24"/>
+        </w:rPr>
+        <w:t xml:space="preserve">: </w:t>
       </w:r>
       <w:r>
         <w:rPr>
@@ -38,8 +45,6 @@
         </w:rPr>
         <w:t>Lê Tấn Phong</w:t>
       </w:r>
-      <w:bookmarkStart w:id="0" w:name="_GoBack"/>
-      <w:bookmarkEnd w:id="0"/>
     </w:p>
     <w:p>
       <w:pPr>
@@ -55,6 +60,96 @@
           <w:sz w:val="24"/>
         </w:rPr>
         <w:t>REPORT</w:t>
+      </w:r>
+    </w:p>
+    <w:p>
+      <w:pPr>
+        <w:rPr>
+          <w:rFonts w:ascii="Times New Roman" w:hAnsi="Times New Roman" w:cs="Times New Roman"/>
+          <w:sz w:val="24"/>
+        </w:rPr>
+      </w:pPr>
+      <w:r>
+        <w:rPr>
+          <w:rFonts w:ascii="Times New Roman" w:hAnsi="Times New Roman" w:cs="Times New Roman"/>
+          <w:sz w:val="24"/>
+        </w:rPr>
+        <w:t xml:space="preserve">Link github: </w:t>
+      </w:r>
+      <w:bookmarkStart w:id="0" w:name="_GoBack"/>
+      <w:bookmarkEnd w:id="0"/>
+      <w:r>
+        <w:rPr>
+          <w:rFonts w:ascii="Times New Roman" w:hAnsi="Times New Roman" w:cs="Times New Roman"/>
+          <w:sz w:val="24"/>
+        </w:rPr>
+        <w:fldChar w:fldCharType="begin"/>
+      </w:r>
+      <w:r>
+        <w:rPr>
+          <w:rFonts w:ascii="Times New Roman" w:hAnsi="Times New Roman" w:cs="Times New Roman"/>
+          <w:sz w:val="24"/>
+        </w:rPr>
+        <w:instrText xml:space="preserve"> HYPERLINK "</w:instrText>
+      </w:r>
+      <w:r>
+        <w:rPr>
+          <w:rFonts w:ascii="Times New Roman" w:hAnsi="Times New Roman" w:cs="Times New Roman"/>
+          <w:sz w:val="24"/>
+        </w:rPr>
+        <w:instrText>https://github.com/LeTanPhong3003/22672071_LeTanPhong_WWWJava/tree/5a7bd14cd01175ad8155f71123dbe4abe72a6e31/lab3</w:instrText>
+      </w:r>
+      <w:r>
+        <w:rPr>
+          <w:rFonts w:ascii="Times New Roman" w:hAnsi="Times New Roman" w:cs="Times New Roman"/>
+          <w:sz w:val="24"/>
+        </w:rPr>
+        <w:instrText xml:space="preserve">" </w:instrText>
+      </w:r>
+      <w:r>
+        <w:rPr>
+          <w:rFonts w:ascii="Times New Roman" w:hAnsi="Times New Roman" w:cs="Times New Roman"/>
+          <w:sz w:val="24"/>
+        </w:rPr>
+        <w:fldChar w:fldCharType="separate"/>
+      </w:r>
+      <w:r>
+        <w:rPr>
+          <w:rStyle w:val="Hyperlink"/>
+          <w:rFonts w:ascii="Times New Roman" w:hAnsi="Times New Roman" w:cs="Times New Roman"/>
+          <w:sz w:val="24"/>
+        </w:rPr>
+        <w:t>https://github.com/LeTanPhong3003/22672071_LeTanPho</w:t>
+      </w:r>
+      <w:r>
+        <w:rPr>
+          <w:rStyle w:val="Hyperlink"/>
+          <w:rFonts w:ascii="Times New Roman" w:hAnsi="Times New Roman" w:cs="Times New Roman"/>
+          <w:sz w:val="24"/>
+        </w:rPr>
+        <w:t>n</w:t>
+      </w:r>
+      <w:r>
+        <w:rPr>
+          <w:rStyle w:val="Hyperlink"/>
+          <w:rFonts w:ascii="Times New Roman" w:hAnsi="Times New Roman" w:cs="Times New Roman"/>
+          <w:sz w:val="24"/>
+        </w:rPr>
+        <w:t>g_WWWJava/tree/5a7bd14cd01175ad8155f71123dbe4abe72a6e31/lab3</w:t>
+      </w:r>
+      <w:r>
+        <w:rPr>
+          <w:rFonts w:ascii="Times New Roman" w:hAnsi="Times New Roman" w:cs="Times New Roman"/>
+          <w:sz w:val="24"/>
+        </w:rPr>
+        <w:fldChar w:fldCharType="end"/>
+      </w:r>
+      <w:r>
+        <w:rPr>
+          <w:rFonts w:ascii="Times New Roman" w:hAnsi="Times New Roman" w:cs="Times New Roman"/>
+          <w:sz w:val="24"/>
+        </w:rPr>
+        <w:t xml:space="preserve"> </w:t>
       </w:r>
     </w:p>
     <w:p>
@@ -841,6 +936,29 @@
     <w:semiHidden/>
     <w:unhideWhenUsed/>
   </w:style>
+  <w:style w:type="character" w:styleId="Hyperlink">
+    <w:name w:val="Hyperlink"/>
+    <w:basedOn w:val="DefaultParagraphFont"/>
+    <w:uiPriority w:val="99"/>
+    <w:unhideWhenUsed/>
+    <w:rsid w:val="0039125D"/>
+    <w:rPr>
+      <w:color w:val="0563C1" w:themeColor="hyperlink"/>
+      <w:u w:val="single"/>
+    </w:rPr>
+  </w:style>
+  <w:style w:type="character" w:styleId="FollowedHyperlink">
+    <w:name w:val="FollowedHyperlink"/>
+    <w:basedOn w:val="DefaultParagraphFont"/>
+    <w:uiPriority w:val="99"/>
+    <w:semiHidden/>
+    <w:unhideWhenUsed/>
+    <w:rsid w:val="0039125D"/>
+    <w:rPr>
+      <w:color w:val="954F72" w:themeColor="followedHyperlink"/>
+      <w:u w:val="single"/>
+    </w:rPr>
+  </w:style>
 </w:styles>
 </file>
 

</xml_diff>